<commit_message>
Figure positions and research methods being revisited.
</commit_message>
<xml_diff>
--- a/Report Template.docx
+++ b/Report Template.docx
@@ -457,8 +457,6 @@
       <w:r>
         <w:t>The Red Faction series also included huge amount of dynamic destruction in game.</w:t>
       </w:r>
-      <w:bookmarkStart w:id="0" w:name="_GoBack"/>
-      <w:bookmarkEnd w:id="0"/>
     </w:p>
     <w:p>
       <w:pPr>
@@ -859,7 +857,24 @@
     </w:p>
     <w:p>
       <w:r>
-        <w:t>Will look for accuracy of physical destruction, understanding of basic physics and the makeup of objects in a digital space.</w:t>
+        <w:t>A case study will be conducted investigating the realism of destruction in a real and digital environment.</w:t>
+      </w:r>
+    </w:p>
+    <w:p>
+      <w:r>
+        <w:t xml:space="preserve">Will </w:t>
+      </w:r>
+      <w:r>
+        <w:t xml:space="preserve">be </w:t>
+      </w:r>
+      <w:r>
+        <w:t>look</w:t>
+      </w:r>
+      <w:r>
+        <w:t>ing</w:t>
+      </w:r>
+      <w:r>
+        <w:t xml:space="preserve"> for accuracy of physical destruction, understanding of basic physics and the makeup of objects in a digital space.</w:t>
       </w:r>
     </w:p>
     <w:p>
@@ -967,345 +982,13 @@
         <mc:AlternateContent>
           <mc:Choice Requires="wps">
             <w:drawing>
-              <wp:anchor distT="0" distB="0" distL="114300" distR="114300" simplePos="0" relativeHeight="251666432" behindDoc="1" locked="0" layoutInCell="1" allowOverlap="1" wp14:anchorId="0D20C055" wp14:editId="3C7F3D9E">
-                <wp:simplePos x="0" y="0"/>
-                <wp:positionH relativeFrom="leftMargin">
-                  <wp:posOffset>9248775</wp:posOffset>
-                </wp:positionH>
-                <wp:positionV relativeFrom="paragraph">
-                  <wp:posOffset>1873250</wp:posOffset>
-                </wp:positionV>
-                <wp:extent cx="876300" cy="635"/>
-                <wp:effectExtent l="0" t="0" r="0" b="6350"/>
-                <wp:wrapNone/>
-                <wp:docPr id="18" name="Text Box 18"/>
-                <wp:cNvGraphicFramePr/>
-                <a:graphic xmlns:a="http://schemas.openxmlformats.org/drawingml/2006/main">
-                  <a:graphicData uri="http://schemas.microsoft.com/office/word/2010/wordprocessingShape">
-                    <wps:wsp>
-                      <wps:cNvSpPr txBox="1"/>
-                      <wps:spPr>
-                        <a:xfrm>
-                          <a:off x="0" y="0"/>
-                          <a:ext cx="876300" cy="635"/>
-                        </a:xfrm>
-                        <a:prstGeom prst="rect">
-                          <a:avLst/>
-                        </a:prstGeom>
-                        <a:solidFill>
-                          <a:prstClr val="white"/>
-                        </a:solidFill>
-                        <a:ln>
-                          <a:noFill/>
-                        </a:ln>
-                      </wps:spPr>
-                      <wps:txbx>
-                        <w:txbxContent>
-                          <w:p>
-                            <w:pPr>
-                              <w:pStyle w:val="Caption"/>
-                            </w:pPr>
-                            <w:r>
-                              <w:t xml:space="preserve">Figure </w:t>
-                            </w:r>
-                            <w:r>
-                              <w:t>1</w:t>
-                            </w:r>
-                          </w:p>
-                          <w:p>
-                            <w:r>
-                              <w:t>A cube in blender</w:t>
-                            </w:r>
-                          </w:p>
-                        </w:txbxContent>
-                      </wps:txbx>
-                      <wps:bodyPr rot="0" spcFirstLastPara="0" vertOverflow="overflow" horzOverflow="overflow" vert="horz" wrap="square" lIns="0" tIns="0" rIns="0" bIns="0" numCol="1" spcCol="0" rtlCol="0" fromWordArt="0" anchor="t" anchorCtr="0" forceAA="0" compatLnSpc="1">
-                        <a:prstTxWarp prst="textNoShape">
-                          <a:avLst/>
-                        </a:prstTxWarp>
-                        <a:spAutoFit/>
-                      </wps:bodyPr>
-                    </wps:wsp>
-                  </a:graphicData>
-                </a:graphic>
-                <wp14:sizeRelH relativeFrom="margin">
-                  <wp14:pctWidth>0</wp14:pctWidth>
-                </wp14:sizeRelH>
-              </wp:anchor>
-            </w:drawing>
-          </mc:Choice>
-          <mc:Fallback>
-            <w:pict>
-              <v:shape w14:anchorId="0D20C055" id="Text Box 18" o:spid="_x0000_s1028" type="#_x0000_t202" style="position:absolute;margin-left:728.25pt;margin-top:147.5pt;width:69pt;height:.05pt;z-index:-251650048;visibility:visible;mso-wrap-style:square;mso-width-percent:0;mso-wrap-distance-left:9pt;mso-wrap-distance-top:0;mso-wrap-distance-right:9pt;mso-wrap-distance-bottom:0;mso-position-horizontal:absolute;mso-position-horizontal-relative:left-margin-area;mso-position-vertical:absolute;mso-position-vertical-relative:text;mso-width-percent:0;mso-width-relative:margin;v-text-anchor:top" o:gfxdata="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" stroked="f">
-                <v:textbox style="mso-fit-shape-to-text:t" inset="0,0,0,0">
-                  <w:txbxContent>
-                    <w:p>
-                      <w:pPr>
-                        <w:pStyle w:val="Caption"/>
-                      </w:pPr>
-                      <w:r>
-                        <w:t xml:space="preserve">Figure </w:t>
-                      </w:r>
-                      <w:r>
-                        <w:t>1</w:t>
-                      </w:r>
-                    </w:p>
-                    <w:p>
-                      <w:r>
-                        <w:t>A cube in blender</w:t>
-                      </w:r>
-                    </w:p>
-                  </w:txbxContent>
-                </v:textbox>
-                <w10:wrap anchorx="margin"/>
-              </v:shape>
-            </w:pict>
-          </mc:Fallback>
-        </mc:AlternateContent>
-      </w:r>
-      <w:r>
-        <w:rPr>
-          <w:noProof/>
-          <w:lang w:val="en-GB" w:eastAsia="en-GB"/>
-        </w:rPr>
-        <w:drawing>
-          <wp:inline distT="0" distB="0" distL="0" distR="0" wp14:anchorId="0DD686C5" wp14:editId="79FCF4C0">
-            <wp:extent cx="3057525" cy="1656080"/>
-            <wp:effectExtent l="0" t="0" r="9525" b="1270"/>
-            <wp:docPr id="1" name="Picture 1"/>
-            <wp:cNvGraphicFramePr>
-              <a:graphicFrameLocks xmlns:a="http://schemas.openxmlformats.org/drawingml/2006/main" noChangeAspect="1"/>
-            </wp:cNvGraphicFramePr>
-            <a:graphic xmlns:a="http://schemas.openxmlformats.org/drawingml/2006/main">
-              <a:graphicData uri="http://schemas.openxmlformats.org/drawingml/2006/picture">
-                <pic:pic xmlns:pic="http://schemas.openxmlformats.org/drawingml/2006/picture">
-                  <pic:nvPicPr>
-                    <pic:cNvPr id="1" name=""/>
-                    <pic:cNvPicPr/>
-                  </pic:nvPicPr>
-                  <pic:blipFill>
-                    <a:blip r:embed="rId14">
-                      <a:extLst>
-                        <a:ext uri="{28A0092B-C50C-407E-A947-70E740481C1C}">
-                          <a14:useLocalDpi xmlns:a14="http://schemas.microsoft.com/office/drawing/2010/main" val="0"/>
-                        </a:ext>
-                      </a:extLst>
-                    </a:blip>
-                    <a:stretch>
-                      <a:fillRect/>
-                    </a:stretch>
-                  </pic:blipFill>
-                  <pic:spPr>
-                    <a:xfrm>
-                      <a:off x="0" y="0"/>
-                      <a:ext cx="3057525" cy="1656080"/>
-                    </a:xfrm>
-                    <a:prstGeom prst="rect">
-                      <a:avLst/>
-                    </a:prstGeom>
-                  </pic:spPr>
-                </pic:pic>
-              </a:graphicData>
-            </a:graphic>
-          </wp:inline>
-        </w:drawing>
-      </w:r>
-    </w:p>
-    <w:p>
-      <w:pPr>
-        <w:rPr>
-          <w:noProof/>
-        </w:rPr>
-      </w:pPr>
-      <w:r>
-        <w:rPr>
-          <w:noProof/>
-          <w:lang w:val="en-GB" w:eastAsia="en-GB"/>
-        </w:rPr>
-        <mc:AlternateContent>
-          <mc:Choice Requires="wps">
-            <w:drawing>
-              <wp:anchor distT="0" distB="0" distL="114300" distR="114300" simplePos="0" relativeHeight="251668480" behindDoc="1" locked="0" layoutInCell="1" allowOverlap="1" wp14:anchorId="116A2B4A" wp14:editId="310B5D85">
-                <wp:simplePos x="0" y="0"/>
-                <wp:positionH relativeFrom="page">
-                  <wp:align>right</wp:align>
-                </wp:positionH>
-                <wp:positionV relativeFrom="paragraph">
-                  <wp:posOffset>1235075</wp:posOffset>
-                </wp:positionV>
-                <wp:extent cx="847725" cy="635"/>
-                <wp:effectExtent l="0" t="0" r="9525" b="0"/>
-                <wp:wrapTight wrapText="bothSides">
-                  <wp:wrapPolygon edited="0">
-                    <wp:start x="0" y="0"/>
-                    <wp:lineTo x="0" y="20829"/>
-                    <wp:lineTo x="21357" y="20829"/>
-                    <wp:lineTo x="21357" y="0"/>
-                    <wp:lineTo x="0" y="0"/>
-                  </wp:wrapPolygon>
-                </wp:wrapTight>
-                <wp:docPr id="19" name="Text Box 19"/>
-                <wp:cNvGraphicFramePr/>
-                <a:graphic xmlns:a="http://schemas.openxmlformats.org/drawingml/2006/main">
-                  <a:graphicData uri="http://schemas.microsoft.com/office/word/2010/wordprocessingShape">
-                    <wps:wsp>
-                      <wps:cNvSpPr txBox="1"/>
-                      <wps:spPr>
-                        <a:xfrm>
-                          <a:off x="0" y="0"/>
-                          <a:ext cx="847725" cy="635"/>
-                        </a:xfrm>
-                        <a:prstGeom prst="rect">
-                          <a:avLst/>
-                        </a:prstGeom>
-                        <a:solidFill>
-                          <a:prstClr val="white"/>
-                        </a:solidFill>
-                        <a:ln>
-                          <a:noFill/>
-                        </a:ln>
-                      </wps:spPr>
-                      <wps:txbx>
-                        <w:txbxContent>
-                          <w:p>
-                            <w:pPr>
-                              <w:pStyle w:val="Caption"/>
-                              <w:rPr>
-                                <w:b/>
-                                <w:noProof/>
-                                <w:kern w:val="14"/>
-                                <w:sz w:val="19"/>
-                              </w:rPr>
-                            </w:pPr>
-                            <w:r>
-                              <w:t xml:space="preserve">Figure </w:t>
-                            </w:r>
-                            <w:r>
-                              <w:t>2</w:t>
-                            </w:r>
-                            <w:r>
-                              <w:t xml:space="preserve"> After applying multiple subdivisions</w:t>
-                            </w:r>
-                          </w:p>
-                        </w:txbxContent>
-                      </wps:txbx>
-                      <wps:bodyPr rot="0" spcFirstLastPara="0" vertOverflow="overflow" horzOverflow="overflow" vert="horz" wrap="square" lIns="0" tIns="0" rIns="0" bIns="0" numCol="1" spcCol="0" rtlCol="0" fromWordArt="0" anchor="t" anchorCtr="0" forceAA="0" compatLnSpc="1">
-                        <a:prstTxWarp prst="textNoShape">
-                          <a:avLst/>
-                        </a:prstTxWarp>
-                        <a:spAutoFit/>
-                      </wps:bodyPr>
-                    </wps:wsp>
-                  </a:graphicData>
-                </a:graphic>
-                <wp14:sizeRelH relativeFrom="margin">
-                  <wp14:pctWidth>0</wp14:pctWidth>
-                </wp14:sizeRelH>
-              </wp:anchor>
-            </w:drawing>
-          </mc:Choice>
-          <mc:Fallback>
-            <w:pict>
-              <v:shape w14:anchorId="116A2B4A" id="Text Box 19" o:spid="_x0000_s1029" type="#_x0000_t202" style="position:absolute;margin-left:15.55pt;margin-top:97.25pt;width:66.75pt;height:.05pt;z-index:-251648000;visibility:visible;mso-wrap-style:square;mso-width-percent:0;mso-wrap-distance-left:9pt;mso-wrap-distance-top:0;mso-wrap-distance-right:9pt;mso-wrap-distance-bottom:0;mso-position-horizontal:right;mso-position-horizontal-relative:page;mso-position-vertical:absolute;mso-position-vertical-relative:text;mso-width-percent:0;mso-width-relative:margin;v-text-anchor:top" o:gfxdata="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" stroked="f">
-                <v:textbox style="mso-fit-shape-to-text:t" inset="0,0,0,0">
-                  <w:txbxContent>
-                    <w:p>
-                      <w:pPr>
-                        <w:pStyle w:val="Caption"/>
-                        <w:rPr>
-                          <w:b/>
-                          <w:noProof/>
-                          <w:kern w:val="14"/>
-                          <w:sz w:val="19"/>
-                        </w:rPr>
-                      </w:pPr>
-                      <w:r>
-                        <w:t xml:space="preserve">Figure </w:t>
-                      </w:r>
-                      <w:r>
-                        <w:t>2</w:t>
-                      </w:r>
-                      <w:r>
-                        <w:t xml:space="preserve"> After applying multiple subdivisions</w:t>
-                      </w:r>
-                    </w:p>
-                  </w:txbxContent>
-                </v:textbox>
-                <w10:wrap type="tight" anchorx="page"/>
-              </v:shape>
-            </w:pict>
-          </mc:Fallback>
-        </mc:AlternateContent>
-      </w:r>
-      <w:r>
-        <w:rPr>
-          <w:noProof/>
-          <w:lang w:val="en-GB" w:eastAsia="en-GB"/>
-        </w:rPr>
-        <w:drawing>
-          <wp:inline distT="0" distB="0" distL="0" distR="0" wp14:anchorId="1A3F8BDF" wp14:editId="12E599F8">
-            <wp:extent cx="3057525" cy="1656080"/>
-            <wp:effectExtent l="0" t="0" r="9525" b="1270"/>
-            <wp:docPr id="17" name="Picture 17"/>
-            <wp:cNvGraphicFramePr>
-              <a:graphicFrameLocks xmlns:a="http://schemas.openxmlformats.org/drawingml/2006/main" noChangeAspect="1"/>
-            </wp:cNvGraphicFramePr>
-            <a:graphic xmlns:a="http://schemas.openxmlformats.org/drawingml/2006/main">
-              <a:graphicData uri="http://schemas.openxmlformats.org/drawingml/2006/picture">
-                <pic:pic xmlns:pic="http://schemas.openxmlformats.org/drawingml/2006/picture">
-                  <pic:nvPicPr>
-                    <pic:cNvPr id="1" name=""/>
-                    <pic:cNvPicPr/>
-                  </pic:nvPicPr>
-                  <pic:blipFill>
-                    <a:blip r:embed="rId15">
-                      <a:extLst>
-                        <a:ext uri="{28A0092B-C50C-407E-A947-70E740481C1C}">
-                          <a14:useLocalDpi xmlns:a14="http://schemas.microsoft.com/office/drawing/2010/main" val="0"/>
-                        </a:ext>
-                      </a:extLst>
-                    </a:blip>
-                    <a:stretch>
-                      <a:fillRect/>
-                    </a:stretch>
-                  </pic:blipFill>
-                  <pic:spPr>
-                    <a:xfrm>
-                      <a:off x="0" y="0"/>
-                      <a:ext cx="3057525" cy="1656080"/>
-                    </a:xfrm>
-                    <a:prstGeom prst="rect">
-                      <a:avLst/>
-                    </a:prstGeom>
-                  </pic:spPr>
-                </pic:pic>
-              </a:graphicData>
-            </a:graphic>
-          </wp:inline>
-        </w:drawing>
-      </w:r>
-    </w:p>
-    <w:p>
-      <w:pPr>
-        <w:rPr>
-          <w:noProof/>
-        </w:rPr>
-      </w:pPr>
-      <w:r>
-        <w:rPr>
-          <w:noProof/>
-          <w:lang w:val="en-GB" w:eastAsia="en-GB"/>
-        </w:rPr>
-        <mc:AlternateContent>
-          <mc:Choice Requires="wps">
-            <w:drawing>
               <wp:anchor distT="0" distB="0" distL="114300" distR="114300" simplePos="0" relativeHeight="251674624" behindDoc="0" locked="0" layoutInCell="1" allowOverlap="1" wp14:anchorId="51820072" wp14:editId="0357FE65">
                 <wp:simplePos x="0" y="0"/>
                 <wp:positionH relativeFrom="margin">
-                  <wp:posOffset>6800215</wp:posOffset>
+                  <wp:posOffset>6809740</wp:posOffset>
                 </wp:positionH>
                 <wp:positionV relativeFrom="paragraph">
-                  <wp:posOffset>314325</wp:posOffset>
+                  <wp:posOffset>320675</wp:posOffset>
                 </wp:positionV>
                 <wp:extent cx="676275" cy="635"/>
                 <wp:effectExtent l="0" t="0" r="9525" b="0"/>
@@ -1397,7 +1080,7 @@
           </mc:Choice>
           <mc:Fallback>
             <w:pict>
-              <v:shape w14:anchorId="51820072" id="Text Box 24" o:spid="_x0000_s1030" type="#_x0000_t202" style="position:absolute;margin-left:535.45pt;margin-top:24.75pt;width:53.25pt;height:.05pt;z-index:251674624;visibility:visible;mso-wrap-style:square;mso-width-percent:0;mso-wrap-distance-left:9pt;mso-wrap-distance-top:0;mso-wrap-distance-right:9pt;mso-wrap-distance-bottom:0;mso-position-horizontal:absolute;mso-position-horizontal-relative:margin;mso-position-vertical:absolute;mso-position-vertical-relative:text;mso-width-percent:0;mso-width-relative:margin;v-text-anchor:top" o:gfxdata="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" stroked="f">
+              <v:shape w14:anchorId="51820072" id="Text Box 24" o:spid="_x0000_s1028" type="#_x0000_t202" style="position:absolute;margin-left:536.2pt;margin-top:25.25pt;width:53.25pt;height:.05pt;z-index:251674624;visibility:visible;mso-wrap-style:square;mso-width-percent:0;mso-wrap-distance-left:9pt;mso-wrap-distance-top:0;mso-wrap-distance-right:9pt;mso-wrap-distance-bottom:0;mso-position-horizontal:absolute;mso-position-horizontal-relative:margin;mso-position-vertical:absolute;mso-position-vertical-relative:text;mso-width-percent:0;mso-width-relative:margin;v-text-anchor:top" o:gfxdata="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" stroked="f">
                 <v:textbox style="mso-fit-shape-to-text:t" inset="0,0,0,0">
                   <w:txbxContent>
                     <w:p>
@@ -1453,6 +1136,338 @@
           </mc:Fallback>
         </mc:AlternateContent>
       </w:r>
+      <w:r>
+        <w:rPr>
+          <w:noProof/>
+          <w:lang w:val="en-GB" w:eastAsia="en-GB"/>
+        </w:rPr>
+        <mc:AlternateContent>
+          <mc:Choice Requires="wps">
+            <w:drawing>
+              <wp:anchor distT="0" distB="0" distL="114300" distR="114300" simplePos="0" relativeHeight="251666432" behindDoc="1" locked="0" layoutInCell="1" allowOverlap="1" wp14:anchorId="0D20C055" wp14:editId="3C7F3D9E">
+                <wp:simplePos x="0" y="0"/>
+                <wp:positionH relativeFrom="leftMargin">
+                  <wp:posOffset>1438275</wp:posOffset>
+                </wp:positionH>
+                <wp:positionV relativeFrom="paragraph">
+                  <wp:posOffset>368300</wp:posOffset>
+                </wp:positionV>
+                <wp:extent cx="876300" cy="635"/>
+                <wp:effectExtent l="0" t="0" r="0" b="6350"/>
+                <wp:wrapNone/>
+                <wp:docPr id="18" name="Text Box 18"/>
+                <wp:cNvGraphicFramePr/>
+                <a:graphic xmlns:a="http://schemas.openxmlformats.org/drawingml/2006/main">
+                  <a:graphicData uri="http://schemas.microsoft.com/office/word/2010/wordprocessingShape">
+                    <wps:wsp>
+                      <wps:cNvSpPr txBox="1"/>
+                      <wps:spPr>
+                        <a:xfrm>
+                          <a:off x="0" y="0"/>
+                          <a:ext cx="876300" cy="635"/>
+                        </a:xfrm>
+                        <a:prstGeom prst="rect">
+                          <a:avLst/>
+                        </a:prstGeom>
+                        <a:solidFill>
+                          <a:prstClr val="white"/>
+                        </a:solidFill>
+                        <a:ln>
+                          <a:noFill/>
+                        </a:ln>
+                      </wps:spPr>
+                      <wps:txbx>
+                        <w:txbxContent>
+                          <w:p>
+                            <w:pPr>
+                              <w:pStyle w:val="Caption"/>
+                            </w:pPr>
+                            <w:r>
+                              <w:t xml:space="preserve">Figure </w:t>
+                            </w:r>
+                            <w:r>
+                              <w:t>1</w:t>
+                            </w:r>
+                          </w:p>
+                          <w:p>
+                            <w:r>
+                              <w:t>A cube in blender</w:t>
+                            </w:r>
+                          </w:p>
+                        </w:txbxContent>
+                      </wps:txbx>
+                      <wps:bodyPr rot="0" spcFirstLastPara="0" vertOverflow="overflow" horzOverflow="overflow" vert="horz" wrap="square" lIns="0" tIns="0" rIns="0" bIns="0" numCol="1" spcCol="0" rtlCol="0" fromWordArt="0" anchor="t" anchorCtr="0" forceAA="0" compatLnSpc="1">
+                        <a:prstTxWarp prst="textNoShape">
+                          <a:avLst/>
+                        </a:prstTxWarp>
+                        <a:spAutoFit/>
+                      </wps:bodyPr>
+                    </wps:wsp>
+                  </a:graphicData>
+                </a:graphic>
+                <wp14:sizeRelH relativeFrom="margin">
+                  <wp14:pctWidth>0</wp14:pctWidth>
+                </wp14:sizeRelH>
+              </wp:anchor>
+            </w:drawing>
+          </mc:Choice>
+          <mc:Fallback>
+            <w:pict>
+              <v:shape w14:anchorId="0D20C055" id="Text Box 18" o:spid="_x0000_s1029" type="#_x0000_t202" style="position:absolute;margin-left:113.25pt;margin-top:29pt;width:69pt;height:.05pt;z-index:-251650048;visibility:visible;mso-wrap-style:square;mso-width-percent:0;mso-wrap-distance-left:9pt;mso-wrap-distance-top:0;mso-wrap-distance-right:9pt;mso-wrap-distance-bottom:0;mso-position-horizontal:absolute;mso-position-horizontal-relative:left-margin-area;mso-position-vertical:absolute;mso-position-vertical-relative:text;mso-width-percent:0;mso-width-relative:margin;v-text-anchor:top" o:gfxdata="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" stroked="f">
+                <v:textbox style="mso-fit-shape-to-text:t" inset="0,0,0,0">
+                  <w:txbxContent>
+                    <w:p>
+                      <w:pPr>
+                        <w:pStyle w:val="Caption"/>
+                      </w:pPr>
+                      <w:r>
+                        <w:t xml:space="preserve">Figure </w:t>
+                      </w:r>
+                      <w:r>
+                        <w:t>1</w:t>
+                      </w:r>
+                    </w:p>
+                    <w:p>
+                      <w:r>
+                        <w:t>A cube in blender</w:t>
+                      </w:r>
+                    </w:p>
+                  </w:txbxContent>
+                </v:textbox>
+                <w10:wrap anchorx="margin"/>
+              </v:shape>
+            </w:pict>
+          </mc:Fallback>
+        </mc:AlternateContent>
+      </w:r>
+      <w:r>
+        <w:rPr>
+          <w:noProof/>
+          <w:lang w:val="en-GB" w:eastAsia="en-GB"/>
+        </w:rPr>
+        <w:drawing>
+          <wp:inline distT="0" distB="0" distL="0" distR="0" wp14:anchorId="0DD686C5" wp14:editId="79FCF4C0">
+            <wp:extent cx="3057525" cy="1656080"/>
+            <wp:effectExtent l="0" t="0" r="9525" b="1270"/>
+            <wp:docPr id="1" name="Picture 1"/>
+            <wp:cNvGraphicFramePr>
+              <a:graphicFrameLocks xmlns:a="http://schemas.openxmlformats.org/drawingml/2006/main" noChangeAspect="1"/>
+            </wp:cNvGraphicFramePr>
+            <a:graphic xmlns:a="http://schemas.openxmlformats.org/drawingml/2006/main">
+              <a:graphicData uri="http://schemas.openxmlformats.org/drawingml/2006/picture">
+                <pic:pic xmlns:pic="http://schemas.openxmlformats.org/drawingml/2006/picture">
+                  <pic:nvPicPr>
+                    <pic:cNvPr id="1" name=""/>
+                    <pic:cNvPicPr/>
+                  </pic:nvPicPr>
+                  <pic:blipFill>
+                    <a:blip r:embed="rId14">
+                      <a:extLst>
+                        <a:ext uri="{28A0092B-C50C-407E-A947-70E740481C1C}">
+                          <a14:useLocalDpi xmlns:a14="http://schemas.microsoft.com/office/drawing/2010/main" val="0"/>
+                        </a:ext>
+                      </a:extLst>
+                    </a:blip>
+                    <a:stretch>
+                      <a:fillRect/>
+                    </a:stretch>
+                  </pic:blipFill>
+                  <pic:spPr>
+                    <a:xfrm>
+                      <a:off x="0" y="0"/>
+                      <a:ext cx="3057525" cy="1656080"/>
+                    </a:xfrm>
+                    <a:prstGeom prst="rect">
+                      <a:avLst/>
+                    </a:prstGeom>
+                  </pic:spPr>
+                </pic:pic>
+              </a:graphicData>
+            </a:graphic>
+          </wp:inline>
+        </w:drawing>
+      </w:r>
+    </w:p>
+    <w:p>
+      <w:pPr>
+        <w:rPr>
+          <w:noProof/>
+        </w:rPr>
+      </w:pPr>
+      <w:r>
+        <w:rPr>
+          <w:noProof/>
+          <w:lang w:val="en-GB" w:eastAsia="en-GB"/>
+        </w:rPr>
+        <mc:AlternateContent>
+          <mc:Choice Requires="wps">
+            <w:drawing>
+              <wp:anchor distT="0" distB="0" distL="114300" distR="114300" simplePos="0" relativeHeight="251668480" behindDoc="1" locked="0" layoutInCell="1" allowOverlap="1" wp14:anchorId="116A2B4A" wp14:editId="310B5D85">
+                <wp:simplePos x="0" y="0"/>
+                <wp:positionH relativeFrom="page">
+                  <wp:posOffset>1304925</wp:posOffset>
+                </wp:positionH>
+                <wp:positionV relativeFrom="paragraph">
+                  <wp:posOffset>320675</wp:posOffset>
+                </wp:positionV>
+                <wp:extent cx="847725" cy="635"/>
+                <wp:effectExtent l="0" t="0" r="9525" b="0"/>
+                <wp:wrapTight wrapText="bothSides">
+                  <wp:wrapPolygon edited="0">
+                    <wp:start x="0" y="0"/>
+                    <wp:lineTo x="0" y="20829"/>
+                    <wp:lineTo x="21357" y="20829"/>
+                    <wp:lineTo x="21357" y="0"/>
+                    <wp:lineTo x="0" y="0"/>
+                  </wp:wrapPolygon>
+                </wp:wrapTight>
+                <wp:docPr id="19" name="Text Box 19"/>
+                <wp:cNvGraphicFramePr/>
+                <a:graphic xmlns:a="http://schemas.openxmlformats.org/drawingml/2006/main">
+                  <a:graphicData uri="http://schemas.microsoft.com/office/word/2010/wordprocessingShape">
+                    <wps:wsp>
+                      <wps:cNvSpPr txBox="1"/>
+                      <wps:spPr>
+                        <a:xfrm>
+                          <a:off x="0" y="0"/>
+                          <a:ext cx="847725" cy="635"/>
+                        </a:xfrm>
+                        <a:prstGeom prst="rect">
+                          <a:avLst/>
+                        </a:prstGeom>
+                        <a:solidFill>
+                          <a:prstClr val="white"/>
+                        </a:solidFill>
+                        <a:ln>
+                          <a:noFill/>
+                        </a:ln>
+                      </wps:spPr>
+                      <wps:txbx>
+                        <w:txbxContent>
+                          <w:p>
+                            <w:pPr>
+                              <w:pStyle w:val="Caption"/>
+                              <w:rPr>
+                                <w:b/>
+                                <w:noProof/>
+                                <w:kern w:val="14"/>
+                                <w:sz w:val="19"/>
+                              </w:rPr>
+                            </w:pPr>
+                            <w:r>
+                              <w:t xml:space="preserve">Figure </w:t>
+                            </w:r>
+                            <w:r>
+                              <w:t>2</w:t>
+                            </w:r>
+                            <w:r>
+                              <w:t xml:space="preserve"> After applying multiple subdivisions</w:t>
+                            </w:r>
+                          </w:p>
+                        </w:txbxContent>
+                      </wps:txbx>
+                      <wps:bodyPr rot="0" spcFirstLastPara="0" vertOverflow="overflow" horzOverflow="overflow" vert="horz" wrap="square" lIns="0" tIns="0" rIns="0" bIns="0" numCol="1" spcCol="0" rtlCol="0" fromWordArt="0" anchor="t" anchorCtr="0" forceAA="0" compatLnSpc="1">
+                        <a:prstTxWarp prst="textNoShape">
+                          <a:avLst/>
+                        </a:prstTxWarp>
+                        <a:spAutoFit/>
+                      </wps:bodyPr>
+                    </wps:wsp>
+                  </a:graphicData>
+                </a:graphic>
+                <wp14:sizeRelH relativeFrom="margin">
+                  <wp14:pctWidth>0</wp14:pctWidth>
+                </wp14:sizeRelH>
+              </wp:anchor>
+            </w:drawing>
+          </mc:Choice>
+          <mc:Fallback>
+            <w:pict>
+              <v:shape w14:anchorId="116A2B4A" id="Text Box 19" o:spid="_x0000_s1030" type="#_x0000_t202" style="position:absolute;margin-left:102.75pt;margin-top:25.25pt;width:66.75pt;height:.05pt;z-index:-251648000;visibility:visible;mso-wrap-style:square;mso-width-percent:0;mso-wrap-distance-left:9pt;mso-wrap-distance-top:0;mso-wrap-distance-right:9pt;mso-wrap-distance-bottom:0;mso-position-horizontal:absolute;mso-position-horizontal-relative:page;mso-position-vertical:absolute;mso-position-vertical-relative:text;mso-width-percent:0;mso-width-relative:margin;v-text-anchor:top" o:gfxdata="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" stroked="f">
+                <v:textbox style="mso-fit-shape-to-text:t" inset="0,0,0,0">
+                  <w:txbxContent>
+                    <w:p>
+                      <w:pPr>
+                        <w:pStyle w:val="Caption"/>
+                        <w:rPr>
+                          <w:b/>
+                          <w:noProof/>
+                          <w:kern w:val="14"/>
+                          <w:sz w:val="19"/>
+                        </w:rPr>
+                      </w:pPr>
+                      <w:r>
+                        <w:t xml:space="preserve">Figure </w:t>
+                      </w:r>
+                      <w:r>
+                        <w:t>2</w:t>
+                      </w:r>
+                      <w:r>
+                        <w:t xml:space="preserve"> After applying multiple subdivisions</w:t>
+                      </w:r>
+                    </w:p>
+                  </w:txbxContent>
+                </v:textbox>
+                <w10:wrap type="tight" anchorx="page"/>
+              </v:shape>
+            </w:pict>
+          </mc:Fallback>
+        </mc:AlternateContent>
+      </w:r>
+      <w:r>
+        <w:rPr>
+          <w:noProof/>
+          <w:lang w:val="en-GB" w:eastAsia="en-GB"/>
+        </w:rPr>
+        <w:drawing>
+          <wp:inline distT="0" distB="0" distL="0" distR="0" wp14:anchorId="1A3F8BDF" wp14:editId="12E599F8">
+            <wp:extent cx="3057525" cy="1656080"/>
+            <wp:effectExtent l="0" t="0" r="9525" b="1270"/>
+            <wp:docPr id="17" name="Picture 17"/>
+            <wp:cNvGraphicFramePr>
+              <a:graphicFrameLocks xmlns:a="http://schemas.openxmlformats.org/drawingml/2006/main" noChangeAspect="1"/>
+            </wp:cNvGraphicFramePr>
+            <a:graphic xmlns:a="http://schemas.openxmlformats.org/drawingml/2006/main">
+              <a:graphicData uri="http://schemas.openxmlformats.org/drawingml/2006/picture">
+                <pic:pic xmlns:pic="http://schemas.openxmlformats.org/drawingml/2006/picture">
+                  <pic:nvPicPr>
+                    <pic:cNvPr id="1" name=""/>
+                    <pic:cNvPicPr/>
+                  </pic:nvPicPr>
+                  <pic:blipFill>
+                    <a:blip r:embed="rId15">
+                      <a:extLst>
+                        <a:ext uri="{28A0092B-C50C-407E-A947-70E740481C1C}">
+                          <a14:useLocalDpi xmlns:a14="http://schemas.microsoft.com/office/drawing/2010/main" val="0"/>
+                        </a:ext>
+                      </a:extLst>
+                    </a:blip>
+                    <a:stretch>
+                      <a:fillRect/>
+                    </a:stretch>
+                  </pic:blipFill>
+                  <pic:spPr>
+                    <a:xfrm>
+                      <a:off x="0" y="0"/>
+                      <a:ext cx="3057525" cy="1656080"/>
+                    </a:xfrm>
+                    <a:prstGeom prst="rect">
+                      <a:avLst/>
+                    </a:prstGeom>
+                  </pic:spPr>
+                </pic:pic>
+              </a:graphicData>
+            </a:graphic>
+          </wp:inline>
+        </w:drawing>
+      </w:r>
+    </w:p>
+    <w:p>
+      <w:pPr>
+        <w:rPr>
+          <w:noProof/>
+        </w:rPr>
+      </w:pPr>
       <w:r>
         <w:rPr>
           <w:noProof/>
@@ -1576,7 +1591,11 @@
                               <w:pStyle w:val="Caption"/>
                             </w:pPr>
                             <w:r>
-                              <w:t>Figure 3 Using the cell fracture addon mentioned in</w:t>
+                              <w:t>Figure 3 Using the cel</w:t>
+                            </w:r>
+                            <w:bookmarkStart w:id="0" w:name="_GoBack"/>
+                            <w:r>
+                              <w:t>l fracture addon mentioned in</w:t>
                             </w:r>
                             <w:sdt>
                               <w:sdtPr>
@@ -1619,6 +1638,7 @@
                             <w:r>
                               <w:t xml:space="preserve">. </w:t>
                             </w:r>
+                            <w:bookmarkEnd w:id="0"/>
                           </w:p>
                         </w:txbxContent>
                       </wps:txbx>
@@ -1647,7 +1667,11 @@
                         <w:pStyle w:val="Caption"/>
                       </w:pPr>
                       <w:r>
-                        <w:t>Figure 3 Using the cell fracture addon mentioned in</w:t>
+                        <w:t>Figure 3 Using the cel</w:t>
+                      </w:r>
+                      <w:bookmarkStart w:id="1" w:name="_GoBack"/>
+                      <w:r>
+                        <w:t>l fracture addon mentioned in</w:t>
                       </w:r>
                       <w:sdt>
                         <w:sdtPr>
@@ -1690,6 +1714,7 @@
                       <w:r>
                         <w:t xml:space="preserve">. </w:t>
                       </w:r>
+                      <w:bookmarkEnd w:id="1"/>
                     </w:p>
                   </w:txbxContent>
                 </v:textbox>
@@ -14110,7 +14135,7 @@
 </file>
 
 <file path=customXml/itemProps1.xml><?xml version="1.0" encoding="utf-8"?>
-<ds:datastoreItem xmlns:ds="http://schemas.openxmlformats.org/officeDocument/2006/customXml" ds:itemID="{107C3450-F82B-4E8D-B9EC-8602FD4CAE03}">
+<ds:datastoreItem xmlns:ds="http://schemas.openxmlformats.org/officeDocument/2006/customXml" ds:itemID="{50757D28-B348-4A9C-B01D-CEFCAD9F6BB5}">
   <ds:schemaRefs>
     <ds:schemaRef ds:uri="http://schemas.openxmlformats.org/officeDocument/2006/bibliography"/>
   </ds:schemaRefs>

</xml_diff>